<commit_message>
Avance en documento de modelo de dominio
</commit_message>
<xml_diff>
--- a/Documentacion/Entregas/Entrega_20131204/Mauricio/Documento de Modelo de Dominio.docx
+++ b/Documentacion/Entregas/Entrega_20131204/Mauricio/Documento de Modelo de Dominio.docx
@@ -1896,21 +1896,6 @@
         <w:t>en el concepto SubCategoriaContenido es único e identifica a la sub categoría de contenidos en el sistema.</w:t>
       </w:r>
     </w:p>
-    <w:p/>
-    <w:p/>
-    <w:p>
-      <w:pPr>
-        <w:rPr>
-          <w:b/>
-        </w:rPr>
-      </w:pPr>
-      <w:r>
-        <w:rPr>
-          <w:b/>
-        </w:rPr>
-        <w:t>Usuarios</w:t>
-      </w:r>
-    </w:p>
     <w:p>
       <w:pPr>
         <w:pStyle w:val="Prrafodelista"/>
@@ -1923,13 +1908,69 @@
         </w:rPr>
       </w:pPr>
       <w:r>
-        <w:t xml:space="preserve">La contraseña del usuario debe contener al menos 8 caracteres, al menos un dígito, una letra </w:t>
-      </w:r>
-      <w:r>
-        <w:t>mayúscula</w:t>
-      </w:r>
-      <w:r>
-        <w:t xml:space="preserve"> y un carácter raro.</w:t>
+        <w:rPr>
+          <w:b/>
+        </w:rPr>
+        <w:t xml:space="preserve">Id </w:t>
+      </w:r>
+      <w:r>
+        <w:t>en el concepto Promocion es único e identifica a la promoción de contenidos en el sistema.</w:t>
+      </w:r>
+    </w:p>
+    <w:p>
+      <w:pPr>
+        <w:rPr>
+          <w:b/>
+        </w:rPr>
+      </w:pPr>
+    </w:p>
+    <w:p>
+      <w:pPr>
+        <w:rPr>
+          <w:b/>
+        </w:rPr>
+      </w:pPr>
+    </w:p>
+    <w:p>
+      <w:pPr>
+        <w:rPr>
+          <w:b/>
+        </w:rPr>
+      </w:pPr>
+    </w:p>
+    <w:p>
+      <w:pPr>
+        <w:rPr>
+          <w:b/>
+        </w:rPr>
+      </w:pPr>
+    </w:p>
+    <w:p>
+      <w:r>
+        <w:rPr>
+          <w:b/>
+        </w:rPr>
+        <w:lastRenderedPageBreak/>
+        <w:t xml:space="preserve">Restricciones de </w:t>
+      </w:r>
+      <w:r>
+        <w:rPr>
+          <w:b/>
+        </w:rPr>
+        <w:t>negocio</w:t>
+      </w:r>
+    </w:p>
+    <w:p>
+      <w:pPr>
+        <w:rPr>
+          <w:b/>
+        </w:rPr>
+      </w:pPr>
+      <w:r>
+        <w:rPr>
+          <w:b/>
+        </w:rPr>
+        <w:t>Usuarios</w:t>
       </w:r>
     </w:p>
     <w:p>
@@ -1944,7 +1985,13 @@
         </w:rPr>
       </w:pPr>
       <w:r>
-        <w:t>El codigoQr del usuario proveedor se genera a partir del sitio web del mismo</w:t>
+        <w:t xml:space="preserve">La contraseña del usuario debe contener al menos 8 caracteres, al menos un dígito, una letra </w:t>
+      </w:r>
+      <w:r>
+        <w:t>mayúscula</w:t>
+      </w:r>
+      <w:r>
+        <w:t xml:space="preserve"> y un carácter raro.</w:t>
       </w:r>
     </w:p>
     <w:p>
@@ -1959,6 +2006,21 @@
         </w:rPr>
       </w:pPr>
       <w:r>
+        <w:t>El codigoQr del usuario proveedor se genera a partir del sitio web del mismo</w:t>
+      </w:r>
+    </w:p>
+    <w:p>
+      <w:pPr>
+        <w:pStyle w:val="Prrafodelista"/>
+        <w:numPr>
+          <w:ilvl w:val="0"/>
+          <w:numId w:val="4"/>
+        </w:numPr>
+        <w:rPr>
+          <w:b/>
+        </w:rPr>
+      </w:pPr>
+      <w:r>
         <w:t xml:space="preserve">Los posibles valores del atributo </w:t>
       </w:r>
       <w:r>
@@ -1968,20 +2030,25 @@
         <w:t>sexo</w:t>
       </w:r>
       <w:r>
-        <w:t xml:space="preserve"> son {“Masculino”, “Femenino”, “Otro”}</w:t>
-      </w:r>
-    </w:p>
-    <w:p>
-      <w:pPr>
-        <w:rPr>
-          <w:b/>
-        </w:rPr>
-      </w:pPr>
-      <w:r>
-        <w:rPr>
-          <w:b/>
-        </w:rPr>
-        <w:lastRenderedPageBreak/>
+        <w:t xml:space="preserve"> son </w:t>
+      </w:r>
+      <w:r>
+        <w:t>{“Masculino”, “Femenino”</w:t>
+      </w:r>
+      <w:r>
+        <w:t>}</w:t>
+      </w:r>
+    </w:p>
+    <w:p>
+      <w:pPr>
+        <w:rPr>
+          <w:b/>
+        </w:rPr>
+      </w:pPr>
+      <w:r>
+        <w:rPr>
+          <w:b/>
+        </w:rPr>
         <w:t>UsuarioDescargaContenido</w:t>
       </w:r>
     </w:p>
@@ -2596,6 +2663,7 @@
       </w:pPr>
       <w:bookmarkStart w:id="6" w:name="_Toc369042746"/>
       <w:r>
+        <w:lastRenderedPageBreak/>
         <w:t>Conceptos</w:t>
       </w:r>
       <w:bookmarkEnd w:id="6"/>
@@ -2653,7 +2721,6 @@
               <w:rPr>
                 <w:b/>
               </w:rPr>
-              <w:lastRenderedPageBreak/>
               <w:t>Nombre</w:t>
             </w:r>
           </w:p>
@@ -3296,6 +3363,7 @@
               <w:rPr>
                 <w:b/>
               </w:rPr>
+              <w:lastRenderedPageBreak/>
               <w:t>Nombre</w:t>
             </w:r>
           </w:p>
@@ -3442,11 +3510,7 @@
           </w:tcPr>
           <w:p>
             <w:r>
-              <w:t xml:space="preserve">Una vez efectuada la descarga de un contenido, el usuario podrá </w:t>
-            </w:r>
-            <w:r>
-              <w:lastRenderedPageBreak/>
-              <w:t>valorar dicho contenido. Opcionalmente podrá registrar un reclamo sobre el contenido (ya sea por precio, contenido inadecuado, etc) y éste es el concepto en el modelo de dominio.</w:t>
+              <w:t>Una vez efectuada la descarga de un contenido, el usuario podrá valorar dicho contenido. Opcionalmente podrá registrar un reclamo sobre el contenido (ya sea por precio, contenido inadecuado, etc) y éste es el concepto en el modelo de dominio.</w:t>
             </w:r>
           </w:p>
         </w:tc>
@@ -4030,6 +4094,7 @@
               <w:rPr>
                 <w:b/>
               </w:rPr>
+              <w:lastRenderedPageBreak/>
               <w:t>Nombre</w:t>
             </w:r>
           </w:p>
@@ -4179,7 +4244,6 @@
               <w:t xml:space="preserve"> </w:t>
             </w:r>
             <w:r>
-              <w:lastRenderedPageBreak/>
               <w:t>mínimos</w:t>
             </w:r>
             <w:r>

</xml_diff>

<commit_message>
Arreglos en documento de arquitectura y diseño
</commit_message>
<xml_diff>
--- a/Documentacion/Entregas/Entrega_20131204/Mauricio/Documento de Modelo de Dominio.docx
+++ b/Documentacion/Entregas/Entrega_20131204/Mauricio/Documento de Modelo de Dominio.docx
@@ -411,7 +411,7 @@
           <w:r>
             <w:fldChar w:fldCharType="separate"/>
           </w:r>
-          <w:hyperlink w:anchor="_Toc369042740" w:history="1">
+          <w:hyperlink w:anchor="_Toc373786362" w:history="1">
             <w:r>
               <w:rPr>
                 <w:rStyle w:val="Hipervnculo"/>
@@ -451,7 +451,7 @@
                 <w:noProof/>
                 <w:webHidden/>
               </w:rPr>
-              <w:instrText xml:space="preserve"> PAGEREF _Toc369042740 \h </w:instrText>
+              <w:instrText xml:space="preserve"> PAGEREF _Toc373786362 \h </w:instrText>
             </w:r>
             <w:r>
               <w:rPr>
@@ -493,7 +493,7 @@
               <w:noProof/>
             </w:rPr>
           </w:pPr>
-          <w:hyperlink w:anchor="_Toc369042741" w:history="1">
+          <w:hyperlink w:anchor="_Toc373786363" w:history="1">
             <w:r>
               <w:rPr>
                 <w:rStyle w:val="Hipervnculo"/>
@@ -533,7 +533,7 @@
                 <w:noProof/>
                 <w:webHidden/>
               </w:rPr>
-              <w:instrText xml:space="preserve"> PAGEREF _Toc369042741 \h </w:instrText>
+              <w:instrText xml:space="preserve"> PAGEREF _Toc373786363 \h </w:instrText>
             </w:r>
             <w:r>
               <w:rPr>
@@ -575,7 +575,7 @@
               <w:noProof/>
             </w:rPr>
           </w:pPr>
-          <w:hyperlink w:anchor="_Toc369042742" w:history="1">
+          <w:hyperlink w:anchor="_Toc373786364" w:history="1">
             <w:r>
               <w:rPr>
                 <w:rStyle w:val="Hipervnculo"/>
@@ -615,7 +615,7 @@
                 <w:noProof/>
                 <w:webHidden/>
               </w:rPr>
-              <w:instrText xml:space="preserve"> PAGEREF _Toc369042742 \h </w:instrText>
+              <w:instrText xml:space="preserve"> PAGEREF _Toc373786364 \h </w:instrText>
             </w:r>
             <w:r>
               <w:rPr>
@@ -657,7 +657,7 @@
               <w:noProof/>
             </w:rPr>
           </w:pPr>
-          <w:hyperlink w:anchor="_Toc369042743" w:history="1">
+          <w:hyperlink w:anchor="_Toc373786365" w:history="1">
             <w:r>
               <w:rPr>
                 <w:rStyle w:val="Hipervnculo"/>
@@ -697,7 +697,7 @@
                 <w:noProof/>
                 <w:webHidden/>
               </w:rPr>
-              <w:instrText xml:space="preserve"> PAGEREF _Toc369042743 \h </w:instrText>
+              <w:instrText xml:space="preserve"> PAGEREF _Toc373786365 \h </w:instrText>
             </w:r>
             <w:r>
               <w:rPr>
@@ -739,7 +739,7 @@
               <w:noProof/>
             </w:rPr>
           </w:pPr>
-          <w:hyperlink w:anchor="_Toc369042744" w:history="1">
+          <w:hyperlink w:anchor="_Toc373786366" w:history="1">
             <w:r>
               <w:rPr>
                 <w:rStyle w:val="Hipervnculo"/>
@@ -779,7 +779,7 @@
                 <w:noProof/>
                 <w:webHidden/>
               </w:rPr>
-              <w:instrText xml:space="preserve"> PAGEREF _Toc369042744 \h </w:instrText>
+              <w:instrText xml:space="preserve"> PAGEREF _Toc373786366 \h </w:instrText>
             </w:r>
             <w:r>
               <w:rPr>
@@ -800,6 +800,142 @@
                 <w:webHidden/>
               </w:rPr>
               <w:t>4</w:t>
+            </w:r>
+            <w:r>
+              <w:rPr>
+                <w:noProof/>
+                <w:webHidden/>
+              </w:rPr>
+              <w:fldChar w:fldCharType="end"/>
+            </w:r>
+          </w:hyperlink>
+        </w:p>
+        <w:p>
+          <w:pPr>
+            <w:pStyle w:val="TDC2"/>
+            <w:tabs>
+              <w:tab w:val="right" w:leader="dot" w:pos="8494"/>
+            </w:tabs>
+            <w:rPr>
+              <w:noProof/>
+            </w:rPr>
+          </w:pPr>
+          <w:hyperlink w:anchor="_Toc373786367" w:history="1">
+            <w:r>
+              <w:rPr>
+                <w:rStyle w:val="Hipervnculo"/>
+                <w:noProof/>
+              </w:rPr>
+              <w:t>Restricciones de unicidad</w:t>
+            </w:r>
+            <w:r>
+              <w:rPr>
+                <w:noProof/>
+                <w:webHidden/>
+              </w:rPr>
+              <w:tab/>
+            </w:r>
+            <w:r>
+              <w:rPr>
+                <w:noProof/>
+                <w:webHidden/>
+              </w:rPr>
+              <w:fldChar w:fldCharType="begin"/>
+            </w:r>
+            <w:r>
+              <w:rPr>
+                <w:noProof/>
+                <w:webHidden/>
+              </w:rPr>
+              <w:instrText xml:space="preserve"> PAGEREF _Toc373786367 \h </w:instrText>
+            </w:r>
+            <w:r>
+              <w:rPr>
+                <w:noProof/>
+                <w:webHidden/>
+              </w:rPr>
+            </w:r>
+            <w:r>
+              <w:rPr>
+                <w:noProof/>
+                <w:webHidden/>
+              </w:rPr>
+              <w:fldChar w:fldCharType="separate"/>
+            </w:r>
+            <w:r>
+              <w:rPr>
+                <w:noProof/>
+                <w:webHidden/>
+              </w:rPr>
+              <w:t>4</w:t>
+            </w:r>
+            <w:r>
+              <w:rPr>
+                <w:noProof/>
+                <w:webHidden/>
+              </w:rPr>
+              <w:fldChar w:fldCharType="end"/>
+            </w:r>
+          </w:hyperlink>
+        </w:p>
+        <w:p>
+          <w:pPr>
+            <w:pStyle w:val="TDC2"/>
+            <w:tabs>
+              <w:tab w:val="right" w:leader="dot" w:pos="8494"/>
+            </w:tabs>
+            <w:rPr>
+              <w:noProof/>
+            </w:rPr>
+          </w:pPr>
+          <w:hyperlink w:anchor="_Toc373786368" w:history="1">
+            <w:r>
+              <w:rPr>
+                <w:rStyle w:val="Hipervnculo"/>
+                <w:noProof/>
+              </w:rPr>
+              <w:t>Restricciones de negocio</w:t>
+            </w:r>
+            <w:r>
+              <w:rPr>
+                <w:noProof/>
+                <w:webHidden/>
+              </w:rPr>
+              <w:tab/>
+            </w:r>
+            <w:r>
+              <w:rPr>
+                <w:noProof/>
+                <w:webHidden/>
+              </w:rPr>
+              <w:fldChar w:fldCharType="begin"/>
+            </w:r>
+            <w:r>
+              <w:rPr>
+                <w:noProof/>
+                <w:webHidden/>
+              </w:rPr>
+              <w:instrText xml:space="preserve"> PAGEREF _Toc373786368 \h </w:instrText>
+            </w:r>
+            <w:r>
+              <w:rPr>
+                <w:noProof/>
+                <w:webHidden/>
+              </w:rPr>
+            </w:r>
+            <w:r>
+              <w:rPr>
+                <w:noProof/>
+                <w:webHidden/>
+              </w:rPr>
+              <w:fldChar w:fldCharType="separate"/>
+            </w:r>
+            <w:r>
+              <w:rPr>
+                <w:noProof/>
+                <w:webHidden/>
+              </w:rPr>
+              <w:t>5</w:t>
             </w:r>
             <w:r>
               <w:rPr>
@@ -821,7 +957,7 @@
               <w:noProof/>
             </w:rPr>
           </w:pPr>
-          <w:hyperlink w:anchor="_Toc369042745" w:history="1">
+          <w:hyperlink w:anchor="_Toc373786369" w:history="1">
             <w:r>
               <w:rPr>
                 <w:rStyle w:val="Hipervnculo"/>
@@ -861,7 +997,7 @@
                 <w:noProof/>
                 <w:webHidden/>
               </w:rPr>
-              <w:instrText xml:space="preserve"> PAGEREF _Toc369042745 \h </w:instrText>
+              <w:instrText xml:space="preserve"> PAGEREF _Toc373786369 \h </w:instrText>
             </w:r>
             <w:r>
               <w:rPr>
@@ -903,7 +1039,7 @@
               <w:noProof/>
             </w:rPr>
           </w:pPr>
-          <w:hyperlink w:anchor="_Toc369042746" w:history="1">
+          <w:hyperlink w:anchor="_Toc373786370" w:history="1">
             <w:r>
               <w:rPr>
                 <w:rStyle w:val="Hipervnculo"/>
@@ -943,7 +1079,7 @@
                 <w:noProof/>
                 <w:webHidden/>
               </w:rPr>
-              <w:instrText xml:space="preserve"> PAGEREF _Toc369042746 \h </w:instrText>
+              <w:instrText xml:space="preserve"> PAGEREF _Toc373786370 \h </w:instrText>
             </w:r>
             <w:r>
               <w:rPr>
@@ -963,171 +1099,7 @@
                 <w:noProof/>
                 <w:webHidden/>
               </w:rPr>
-              <w:t>5</w:t>
-            </w:r>
-            <w:r>
-              <w:rPr>
-                <w:noProof/>
-                <w:webHidden/>
-              </w:rPr>
-              <w:fldChar w:fldCharType="end"/>
-            </w:r>
-          </w:hyperlink>
-        </w:p>
-        <w:p>
-          <w:pPr>
-            <w:pStyle w:val="TDC2"/>
-            <w:tabs>
-              <w:tab w:val="left" w:pos="880"/>
-              <w:tab w:val="right" w:leader="dot" w:pos="8494"/>
-            </w:tabs>
-            <w:rPr>
-              <w:noProof/>
-            </w:rPr>
-          </w:pPr>
-          <w:hyperlink w:anchor="_Toc369042747" w:history="1">
-            <w:r>
-              <w:rPr>
-                <w:rStyle w:val="Hipervnculo"/>
-                <w:noProof/>
-              </w:rPr>
-              <w:t>4.2.</w:t>
-            </w:r>
-            <w:r>
-              <w:rPr>
-                <w:noProof/>
-              </w:rPr>
-              <w:tab/>
-            </w:r>
-            <w:r>
-              <w:rPr>
-                <w:rStyle w:val="Hipervnculo"/>
-                <w:noProof/>
-              </w:rPr>
-              <w:t>Relaciones</w:t>
-            </w:r>
-            <w:r>
-              <w:rPr>
-                <w:noProof/>
-                <w:webHidden/>
-              </w:rPr>
-              <w:tab/>
-            </w:r>
-            <w:r>
-              <w:rPr>
-                <w:noProof/>
-                <w:webHidden/>
-              </w:rPr>
-              <w:fldChar w:fldCharType="begin"/>
-            </w:r>
-            <w:r>
-              <w:rPr>
-                <w:noProof/>
-                <w:webHidden/>
-              </w:rPr>
-              <w:instrText xml:space="preserve"> PAGEREF _Toc369042747 \h </w:instrText>
-            </w:r>
-            <w:r>
-              <w:rPr>
-                <w:noProof/>
-                <w:webHidden/>
-              </w:rPr>
-            </w:r>
-            <w:r>
-              <w:rPr>
-                <w:noProof/>
-                <w:webHidden/>
-              </w:rPr>
-              <w:fldChar w:fldCharType="separate"/>
-            </w:r>
-            <w:r>
-              <w:rPr>
-                <w:noProof/>
-                <w:webHidden/>
-              </w:rPr>
-              <w:t>8</w:t>
-            </w:r>
-            <w:r>
-              <w:rPr>
-                <w:noProof/>
-                <w:webHidden/>
-              </w:rPr>
-              <w:fldChar w:fldCharType="end"/>
-            </w:r>
-          </w:hyperlink>
-        </w:p>
-        <w:p>
-          <w:pPr>
-            <w:pStyle w:val="TDC2"/>
-            <w:tabs>
-              <w:tab w:val="left" w:pos="880"/>
-              <w:tab w:val="right" w:leader="dot" w:pos="8494"/>
-            </w:tabs>
-            <w:rPr>
-              <w:noProof/>
-            </w:rPr>
-          </w:pPr>
-          <w:hyperlink w:anchor="_Toc369042748" w:history="1">
-            <w:r>
-              <w:rPr>
-                <w:rStyle w:val="Hipervnculo"/>
-                <w:noProof/>
-              </w:rPr>
-              <w:t>4.3.</w:t>
-            </w:r>
-            <w:r>
-              <w:rPr>
-                <w:noProof/>
-              </w:rPr>
-              <w:tab/>
-            </w:r>
-            <w:r>
-              <w:rPr>
-                <w:rStyle w:val="Hipervnculo"/>
-                <w:noProof/>
-              </w:rPr>
-              <w:t>Tipos de Datos</w:t>
-            </w:r>
-            <w:r>
-              <w:rPr>
-                <w:noProof/>
-                <w:webHidden/>
-              </w:rPr>
-              <w:tab/>
-            </w:r>
-            <w:r>
-              <w:rPr>
-                <w:noProof/>
-                <w:webHidden/>
-              </w:rPr>
-              <w:fldChar w:fldCharType="begin"/>
-            </w:r>
-            <w:r>
-              <w:rPr>
-                <w:noProof/>
-                <w:webHidden/>
-              </w:rPr>
-              <w:instrText xml:space="preserve"> PAGEREF _Toc369042748 \h </w:instrText>
-            </w:r>
-            <w:r>
-              <w:rPr>
-                <w:noProof/>
-                <w:webHidden/>
-              </w:rPr>
-            </w:r>
-            <w:r>
-              <w:rPr>
-                <w:noProof/>
-                <w:webHidden/>
-              </w:rPr>
-              <w:fldChar w:fldCharType="separate"/>
-            </w:r>
-            <w:r>
-              <w:rPr>
-                <w:noProof/>
-                <w:webHidden/>
-              </w:rPr>
-              <w:t>8</w:t>
+              <w:t>6</w:t>
             </w:r>
             <w:r>
               <w:rPr>
@@ -1154,7 +1126,7 @@
           <w:numId w:val="1"/>
         </w:numPr>
       </w:pPr>
-      <w:bookmarkStart w:id="0" w:name="_Toc369042740"/>
+      <w:bookmarkStart w:id="0" w:name="_Toc373786362"/>
       <w:r>
         <w:t>Introducción</w:t>
       </w:r>
@@ -1176,7 +1148,7 @@
           <w:numId w:val="1"/>
         </w:numPr>
       </w:pPr>
-      <w:bookmarkStart w:id="1" w:name="_Toc369042741"/>
+      <w:bookmarkStart w:id="1" w:name="_Toc373786363"/>
       <w:r>
         <w:t>Alcance</w:t>
       </w:r>
@@ -1216,7 +1188,7 @@
           <w:numId w:val="1"/>
         </w:numPr>
       </w:pPr>
-      <w:bookmarkStart w:id="2" w:name="_Toc369042742"/>
+      <w:bookmarkStart w:id="2" w:name="_Toc373786364"/>
       <w:r>
         <w:t>Estructura del documento</w:t>
       </w:r>
@@ -1286,7 +1258,7 @@
           <w:numId w:val="1"/>
         </w:numPr>
       </w:pPr>
-      <w:bookmarkStart w:id="3" w:name="_Toc369042743"/>
+      <w:bookmarkStart w:id="3" w:name="_Toc373786365"/>
       <w:r>
         <w:t>Dominio del Problema</w:t>
       </w:r>
@@ -1297,13 +1269,18 @@
         <w:ind w:firstLine="708"/>
       </w:pPr>
       <w:r>
-        <w:t xml:space="preserve">En ésta sección se presentan los principales conceptos que se identificaron durante la etapa de Análisis así como también las relaciones entre los mismos. El siguiente diagrama representa el Modelo de Dominio en lenguaje UML 2.0 </w:t>
-      </w:r>
-    </w:p>
-    <w:p>
-      <w:pPr>
-        <w:ind w:firstLine="708"/>
-        <w:jc w:val="center"/>
+        <w:t>En ésta sección se presentan los principales conceptos que se identificaron durante la etapa de Análisis así como también las relaciones entre los mismos. El siguiente diagrama representa el Modelo de Dominio en lenguaje UML 2.0</w:t>
+      </w:r>
+    </w:p>
+    <w:p>
+      <w:pPr>
+        <w:rPr>
+          <w:rFonts w:eastAsiaTheme="majorEastAsia" w:cstheme="majorBidi"/>
+          <w:b/>
+          <w:bCs/>
+          <w:sz w:val="32"/>
+          <w:szCs w:val="28"/>
+        </w:rPr>
       </w:pPr>
       <w:r>
         <w:rPr>
@@ -1311,18 +1288,18 @@
         </w:rPr>
         <w:lastRenderedPageBreak/>
         <w:drawing>
-          <wp:anchor distT="0" distB="0" distL="114300" distR="114300" simplePos="0" relativeHeight="251663360" behindDoc="0" locked="0" layoutInCell="1" allowOverlap="1">
+          <wp:anchor distT="0" distB="0" distL="114300" distR="114300" simplePos="0" relativeHeight="251660288" behindDoc="0" locked="0" layoutInCell="1" allowOverlap="1">
             <wp:simplePos x="0" y="0"/>
             <wp:positionH relativeFrom="margin">
-              <wp:posOffset>-1282065</wp:posOffset>
+              <wp:posOffset>-1379855</wp:posOffset>
             </wp:positionH>
             <wp:positionV relativeFrom="margin">
-              <wp:posOffset>1674495</wp:posOffset>
+              <wp:posOffset>2131695</wp:posOffset>
             </wp:positionV>
-            <wp:extent cx="8197215" cy="4391660"/>
-            <wp:effectExtent l="0" t="1905000" r="0" b="1875790"/>
+            <wp:extent cx="8099425" cy="4682490"/>
+            <wp:effectExtent l="0" t="1714500" r="0" b="1680210"/>
             <wp:wrapSquare wrapText="bothSides"/>
-            <wp:docPr id="4" name="Imagen 1" descr="C:\Users\MRLaptop\AppData\Local\Temp\msohtmlclip1\01\clip_image001.png"/>
+            <wp:docPr id="7" name="Imagen 7" descr="C:\Users\MRLaptop\AppData\Local\Temp\msohtmlclip1\01\clip_image001.png"/>
             <wp:cNvGraphicFramePr>
               <a:graphicFrameLocks xmlns:a="http://schemas.openxmlformats.org/drawingml/2006/main" noChangeAspect="1"/>
             </wp:cNvGraphicFramePr>
@@ -1330,7 +1307,7 @@
               <a:graphicData uri="http://schemas.openxmlformats.org/drawingml/2006/picture">
                 <pic:pic xmlns:pic="http://schemas.openxmlformats.org/drawingml/2006/picture">
                   <pic:nvPicPr>
-                    <pic:cNvPr id="0" name="Picture 1" descr="C:\Users\MRLaptop\AppData\Local\Temp\msohtmlclip1\01\clip_image001.png"/>
+                    <pic:cNvPr id="0" name="Picture 7" descr="C:\Users\MRLaptop\AppData\Local\Temp\msohtmlclip1\01\clip_image001.png"/>
                     <pic:cNvPicPr>
                       <a:picLocks noChangeAspect="1" noChangeArrowheads="1"/>
                     </pic:cNvPicPr>
@@ -1345,7 +1322,7 @@
                   <pic:spPr bwMode="auto">
                     <a:xfrm rot="5400000">
                       <a:off x="0" y="0"/>
-                      <a:ext cx="8197215" cy="4391660"/>
+                      <a:ext cx="8099425" cy="4682490"/>
                     </a:xfrm>
                     <a:prstGeom prst="rect">
                       <a:avLst/>
@@ -1365,44 +1342,7 @@
         </w:drawing>
       </w:r>
       <w:r>
-        <w:rPr>
-          <w:noProof/>
-        </w:rPr>
-        <w:pict>
-          <v:shapetype id="_x0000_t202" coordsize="21600,21600" o:spt="202" path="m,l,21600r21600,l21600,xe">
-            <v:stroke joinstyle="miter"/>
-            <v:path gradientshapeok="t" o:connecttype="rect"/>
-          </v:shapetype>
-          <v:shape id="_x0000_s1027" type="#_x0000_t202" style="position:absolute;left:0;text-align:left;margin-left:121.2pt;margin-top:638.65pt;width:168pt;height:21pt;z-index:251662336;mso-position-horizontal-relative:text;mso-position-vertical-relative:text" stroked="f">
-            <v:textbox style="mso-fit-shape-to-text:t" inset="0,0,0,0">
-              <w:txbxContent>
-                <w:p>
-                  <w:pPr>
-                    <w:pStyle w:val="Epgrafe"/>
-                    <w:rPr>
-                      <w:noProof/>
-                    </w:rPr>
-                  </w:pPr>
-                  <w:r>
-                    <w:t xml:space="preserve">Imagen </w:t>
-                  </w:r>
-                  <w:fldSimple w:instr=" SEQ Imagen \* ARABIC ">
-                    <w:r>
-                      <w:rPr>
-                        <w:noProof/>
-                      </w:rPr>
-                      <w:t>1</w:t>
-                    </w:r>
-                  </w:fldSimple>
-                  <w:r>
-                    <w:t>: Modelo de Dominio del Sistema</w:t>
-                  </w:r>
-                </w:p>
-              </w:txbxContent>
-            </v:textbox>
-            <w10:wrap type="square"/>
-          </v:shape>
-        </w:pict>
+        <w:br w:type="page"/>
       </w:r>
     </w:p>
     <w:p>
@@ -1413,7 +1353,7 @@
           <w:numId w:val="1"/>
         </w:numPr>
       </w:pPr>
-      <w:bookmarkStart w:id="4" w:name="_Toc369042744"/>
+      <w:bookmarkStart w:id="4" w:name="_Toc373786366"/>
       <w:r>
         <w:lastRenderedPageBreak/>
         <w:t>Restricciones no estructurales</w:t>
@@ -1438,17 +1378,15 @@
     <w:p/>
     <w:p>
       <w:pPr>
-        <w:rPr>
-          <w:b/>
-        </w:rPr>
-      </w:pPr>
-      <w:r>
-        <w:rPr>
-          <w:b/>
-        </w:rPr>
+        <w:pStyle w:val="Ttulo2"/>
+      </w:pPr>
+      <w:bookmarkStart w:id="5" w:name="_Toc373786367"/>
+      <w:r>
         <w:t>Restricciones de unicidad</w:t>
       </w:r>
-    </w:p>
+      <w:bookmarkEnd w:id="5"/>
+    </w:p>
+    <w:p/>
     <w:p>
       <w:pPr>
         <w:pStyle w:val="Prrafodelista"/>
@@ -1581,10 +1519,10 @@
         <w:rPr>
           <w:b/>
         </w:rPr>
-        <w:t>id</w:t>
-      </w:r>
-      <w:r>
-        <w:t xml:space="preserve"> en el concepto Auditoria es unico e identifica a la acción realizada por el usuario en el sistema.</w:t>
+        <w:t>nombre</w:t>
+      </w:r>
+      <w:r>
+        <w:t xml:space="preserve"> en el concepto EstadoUsuario es unico e identifica al estado en el sistema.</w:t>
       </w:r>
     </w:p>
     <w:p>
@@ -1608,7 +1546,7 @@
         <w:t>id</w:t>
       </w:r>
       <w:r>
-        <w:t xml:space="preserve"> en el concepto AuditoriaOperacion es unico e identifica a la operación a registrar en el sistema.</w:t>
+        <w:t xml:space="preserve"> en el concepto Auditoria es unico e identifica a la acción realizada por el usuario en el sistema.</w:t>
       </w:r>
     </w:p>
     <w:p>
@@ -1632,7 +1570,7 @@
         <w:t>id</w:t>
       </w:r>
       <w:r>
-        <w:t xml:space="preserve"> en el concepto AuditoriaObjeto es unico e identifica al objeto a auditar en el sistema.</w:t>
+        <w:t xml:space="preserve"> en el concepto AuditoriaOperacion es unico e identifica a la operación a registrar en el sistema.</w:t>
       </w:r>
     </w:p>
     <w:p>
@@ -1653,13 +1591,10 @@
         <w:rPr>
           <w:b/>
         </w:rPr>
-        <w:t>id</w:t>
-      </w:r>
-      <w:r>
-        <w:t xml:space="preserve"> en el concepto TipoRegistro es unico e identifica al tipo de registro en el sistema</w:t>
-      </w:r>
-      <w:r>
-        <w:t>.</w:t>
+        <w:t>nombre</w:t>
+      </w:r>
+      <w:r>
+        <w:t xml:space="preserve"> en el concepto AuditoriaOperacion es unico e identifica a la operación a registrar en el sistema.</w:t>
       </w:r>
     </w:p>
     <w:p>
@@ -1674,19 +1609,16 @@
         </w:rPr>
       </w:pPr>
       <w:r>
-        <w:rPr>
-          <w:b/>
-        </w:rPr>
-        <w:t>I</w:t>
-      </w:r>
-      <w:r>
-        <w:rPr>
-          <w:b/>
-        </w:rPr>
-        <w:t xml:space="preserve">d </w:t>
-      </w:r>
-      <w:r>
-        <w:t>en el concepto Reclamo es único y lo identifica en el sistema.</w:t>
+        <w:t xml:space="preserve">El atributo </w:t>
+      </w:r>
+      <w:r>
+        <w:rPr>
+          <w:b/>
+        </w:rPr>
+        <w:t>id</w:t>
+      </w:r>
+      <w:r>
+        <w:t xml:space="preserve"> en el concepto AuditoriaObjeto es unico e identifica al objeto a auditar en el sistema.</w:t>
       </w:r>
     </w:p>
     <w:p>
@@ -1701,25 +1633,16 @@
         </w:rPr>
       </w:pPr>
       <w:r>
-        <w:rPr>
-          <w:b/>
-        </w:rPr>
-        <w:t>Id</w:t>
-      </w:r>
-      <w:r>
-        <w:rPr>
-          <w:b/>
-        </w:rPr>
-        <w:t xml:space="preserve"> </w:t>
-      </w:r>
-      <w:r>
-        <w:t>en el concepto CategoríaReclamo</w:t>
-      </w:r>
-      <w:r>
-        <w:t xml:space="preserve"> es único y la</w:t>
-      </w:r>
-      <w:r>
-        <w:t xml:space="preserve"> identifica en el sistema.</w:t>
+        <w:t xml:space="preserve">El atributo </w:t>
+      </w:r>
+      <w:r>
+        <w:rPr>
+          <w:b/>
+        </w:rPr>
+        <w:t>nombre</w:t>
+      </w:r>
+      <w:r>
+        <w:t xml:space="preserve"> en el concepto AuditoriaObjeto es unico e identifica al objeto a auditar en el sistema.</w:t>
       </w:r>
     </w:p>
     <w:p>
@@ -1734,19 +1657,19 @@
         </w:rPr>
       </w:pPr>
       <w:r>
-        <w:rPr>
-          <w:b/>
-        </w:rPr>
-        <w:t>Id</w:t>
-      </w:r>
-      <w:r>
-        <w:rPr>
-          <w:b/>
-        </w:rPr>
-        <w:t xml:space="preserve"> </w:t>
-      </w:r>
-      <w:r>
-        <w:t>en el concepto UsuarioDescargaContenido es único e identifica a la descarga en el sistema.</w:t>
+        <w:t xml:space="preserve">El atributo </w:t>
+      </w:r>
+      <w:r>
+        <w:rPr>
+          <w:b/>
+        </w:rPr>
+        <w:t>id</w:t>
+      </w:r>
+      <w:r>
+        <w:t xml:space="preserve"> en el concepto TipoRegistro es unico e identifica al tipo de registro en el sistema</w:t>
+      </w:r>
+      <w:r>
+        <w:t>.</w:t>
       </w:r>
     </w:p>
     <w:p>
@@ -1764,16 +1687,16 @@
         <w:rPr>
           <w:b/>
         </w:rPr>
-        <w:t>Id</w:t>
-      </w:r>
-      <w:r>
-        <w:rPr>
-          <w:b/>
-        </w:rPr>
-        <w:t xml:space="preserve"> </w:t>
-      </w:r>
-      <w:r>
-        <w:t>en el concepto UsuarioSubeContenido es único e identifica la subida del contenido en el sistema.</w:t>
+        <w:t>I</w:t>
+      </w:r>
+      <w:r>
+        <w:rPr>
+          <w:b/>
+        </w:rPr>
+        <w:t xml:space="preserve">d </w:t>
+      </w:r>
+      <w:r>
+        <w:t>en el concepto Reclamo es único y lo identifica en el sistema.</w:t>
       </w:r>
     </w:p>
     <w:p>
@@ -1800,7 +1723,13 @@
         <w:t xml:space="preserve"> </w:t>
       </w:r>
       <w:r>
-        <w:t>en el concepto CategoríaReclamo es único y la identifica en el sistema.</w:t>
+        <w:t>en el concepto CategoríaReclamo</w:t>
+      </w:r>
+      <w:r>
+        <w:t xml:space="preserve"> es único y la</w:t>
+      </w:r>
+      <w:r>
+        <w:t xml:space="preserve"> identifica en el sistema.</w:t>
       </w:r>
     </w:p>
     <w:p>
@@ -1815,16 +1744,13 @@
         </w:rPr>
       </w:pPr>
       <w:r>
-        <w:t xml:space="preserve">El atributo </w:t>
-      </w:r>
-      <w:r>
-        <w:rPr>
-          <w:b/>
-        </w:rPr>
-        <w:t>id</w:t>
-      </w:r>
-      <w:r>
-        <w:t xml:space="preserve"> en el concepto FormaPago es unico e identifica a la forma de pago en el sistema.</w:t>
+        <w:rPr>
+          <w:b/>
+        </w:rPr>
+        <w:t xml:space="preserve">nombre </w:t>
+      </w:r>
+      <w:r>
+        <w:t>en el concepto CategoríaReclamo es único y la identifica en el sistema.</w:t>
       </w:r>
     </w:p>
     <w:p>
@@ -1839,16 +1765,19 @@
         </w:rPr>
       </w:pPr>
       <w:r>
-        <w:t xml:space="preserve">El atributo </w:t>
-      </w:r>
-      <w:r>
-        <w:rPr>
-          <w:b/>
-        </w:rPr>
-        <w:t>id</w:t>
-      </w:r>
-      <w:r>
-        <w:t xml:space="preserve"> en el concepto EstadoVersionContendido es unico e identifica al estado de una versión de contenido en el sistema.</w:t>
+        <w:rPr>
+          <w:b/>
+        </w:rPr>
+        <w:t>Id</w:t>
+      </w:r>
+      <w:r>
+        <w:rPr>
+          <w:b/>
+        </w:rPr>
+        <w:t xml:space="preserve"> </w:t>
+      </w:r>
+      <w:r>
+        <w:t>en el concepto UsuarioDescargaContenido es único e identifica a la descarga en el sistema.</w:t>
       </w:r>
     </w:p>
     <w:p>
@@ -1863,16 +1792,19 @@
         </w:rPr>
       </w:pPr>
       <w:r>
-        <w:t xml:space="preserve">El atributo </w:t>
-      </w:r>
-      <w:r>
-        <w:rPr>
-          <w:b/>
-        </w:rPr>
-        <w:t>id</w:t>
-      </w:r>
-      <w:r>
-        <w:t xml:space="preserve"> en el concepto CategoriaContenido es unico e identifica a la categoría de contenidos en el sistema.</w:t>
+        <w:rPr>
+          <w:b/>
+        </w:rPr>
+        <w:t>Id</w:t>
+      </w:r>
+      <w:r>
+        <w:rPr>
+          <w:b/>
+        </w:rPr>
+        <w:t xml:space="preserve"> </w:t>
+      </w:r>
+      <w:r>
+        <w:t>en el concepto UsuarioSubeContenido es único e identifica la subida del contenido en el sistema.</w:t>
       </w:r>
     </w:p>
     <w:p>
@@ -1890,10 +1822,16 @@
         <w:rPr>
           <w:b/>
         </w:rPr>
-        <w:t xml:space="preserve">Id </w:t>
-      </w:r>
-      <w:r>
-        <w:t>en el concepto SubCategoriaContenido es único e identifica a la sub categoría de contenidos en el sistema.</w:t>
+        <w:t>Id</w:t>
+      </w:r>
+      <w:r>
+        <w:rPr>
+          <w:b/>
+        </w:rPr>
+        <w:t xml:space="preserve"> </w:t>
+      </w:r>
+      <w:r>
+        <w:t>en el concepto CategoríaReclamo es único y la identifica en el sistema.</w:t>
       </w:r>
     </w:p>
     <w:p>
@@ -1908,69 +1846,16 @@
         </w:rPr>
       </w:pPr>
       <w:r>
-        <w:rPr>
-          <w:b/>
-        </w:rPr>
-        <w:t xml:space="preserve">Id </w:t>
-      </w:r>
-      <w:r>
-        <w:t>en el concepto Promocion es único e identifica a la promoción de contenidos en el sistema.</w:t>
-      </w:r>
-    </w:p>
-    <w:p>
-      <w:pPr>
-        <w:rPr>
-          <w:b/>
-        </w:rPr>
-      </w:pPr>
-    </w:p>
-    <w:p>
-      <w:pPr>
-        <w:rPr>
-          <w:b/>
-        </w:rPr>
-      </w:pPr>
-    </w:p>
-    <w:p>
-      <w:pPr>
-        <w:rPr>
-          <w:b/>
-        </w:rPr>
-      </w:pPr>
-    </w:p>
-    <w:p>
-      <w:pPr>
-        <w:rPr>
-          <w:b/>
-        </w:rPr>
-      </w:pPr>
-    </w:p>
-    <w:p>
-      <w:r>
-        <w:rPr>
-          <w:b/>
-        </w:rPr>
-        <w:lastRenderedPageBreak/>
-        <w:t xml:space="preserve">Restricciones de </w:t>
-      </w:r>
-      <w:r>
-        <w:rPr>
-          <w:b/>
-        </w:rPr>
-        <w:t>negocio</w:t>
-      </w:r>
-    </w:p>
-    <w:p>
-      <w:pPr>
-        <w:rPr>
-          <w:b/>
-        </w:rPr>
-      </w:pPr>
-      <w:r>
-        <w:rPr>
-          <w:b/>
-        </w:rPr>
-        <w:t>Usuarios</w:t>
+        <w:t xml:space="preserve">El atributo </w:t>
+      </w:r>
+      <w:r>
+        <w:rPr>
+          <w:b/>
+        </w:rPr>
+        <w:t>id</w:t>
+      </w:r>
+      <w:r>
+        <w:t xml:space="preserve"> en el concepto FormaPago es unico e identifica a la forma de pago en el sistema.</w:t>
       </w:r>
     </w:p>
     <w:p>
@@ -1985,13 +1870,16 @@
         </w:rPr>
       </w:pPr>
       <w:r>
-        <w:t xml:space="preserve">La contraseña del usuario debe contener al menos 8 caracteres, al menos un dígito, una letra </w:t>
-      </w:r>
-      <w:r>
-        <w:t>mayúscula</w:t>
-      </w:r>
-      <w:r>
-        <w:t xml:space="preserve"> y un carácter raro.</w:t>
+        <w:t xml:space="preserve">El atributo </w:t>
+      </w:r>
+      <w:r>
+        <w:rPr>
+          <w:b/>
+        </w:rPr>
+        <w:t>nombre</w:t>
+      </w:r>
+      <w:r>
+        <w:t xml:space="preserve"> en el concepto FormaPago es unico e identifica a la forma de pago en el sistema.</w:t>
       </w:r>
     </w:p>
     <w:p>
@@ -2006,7 +1894,16 @@
         </w:rPr>
       </w:pPr>
       <w:r>
-        <w:t>El codigoQr del usuario proveedor se genera a partir del sitio web del mismo</w:t>
+        <w:t xml:space="preserve">El atributo </w:t>
+      </w:r>
+      <w:r>
+        <w:rPr>
+          <w:b/>
+        </w:rPr>
+        <w:t>id</w:t>
+      </w:r>
+      <w:r>
+        <w:t xml:space="preserve"> en el concepto EstadoVersionContendido es unico e identifica al estado de una versión de contenido en el sistema.</w:t>
       </w:r>
     </w:p>
     <w:p>
@@ -2021,6 +1918,175 @@
         </w:rPr>
       </w:pPr>
       <w:r>
+        <w:t xml:space="preserve">El atributo </w:t>
+      </w:r>
+      <w:r>
+        <w:rPr>
+          <w:b/>
+        </w:rPr>
+        <w:t>id</w:t>
+      </w:r>
+      <w:r>
+        <w:t xml:space="preserve"> en el concepto CategoriaContenido es unico e identifica a la categoría de contenidos en el sistema.</w:t>
+      </w:r>
+    </w:p>
+    <w:p>
+      <w:pPr>
+        <w:pStyle w:val="Prrafodelista"/>
+        <w:numPr>
+          <w:ilvl w:val="0"/>
+          <w:numId w:val="4"/>
+        </w:numPr>
+        <w:rPr>
+          <w:b/>
+        </w:rPr>
+      </w:pPr>
+      <w:r>
+        <w:lastRenderedPageBreak/>
+        <w:t xml:space="preserve">El atributo </w:t>
+      </w:r>
+      <w:r>
+        <w:rPr>
+          <w:b/>
+        </w:rPr>
+        <w:t>nombre</w:t>
+      </w:r>
+      <w:r>
+        <w:t xml:space="preserve"> en el concepto CategoriaContenido es unico e identifica a la categoría de contenidos en el sistema.</w:t>
+      </w:r>
+    </w:p>
+    <w:p>
+      <w:pPr>
+        <w:pStyle w:val="Prrafodelista"/>
+        <w:numPr>
+          <w:ilvl w:val="0"/>
+          <w:numId w:val="4"/>
+        </w:numPr>
+        <w:rPr>
+          <w:b/>
+        </w:rPr>
+      </w:pPr>
+      <w:r>
+        <w:rPr>
+          <w:b/>
+        </w:rPr>
+        <w:t xml:space="preserve">Id </w:t>
+      </w:r>
+      <w:r>
+        <w:t>en el concepto SubCategoriaContenido es único e identifica a la sub categoría de contenidos en el sistema.</w:t>
+      </w:r>
+    </w:p>
+    <w:p>
+      <w:pPr>
+        <w:pStyle w:val="Prrafodelista"/>
+        <w:numPr>
+          <w:ilvl w:val="0"/>
+          <w:numId w:val="4"/>
+        </w:numPr>
+        <w:rPr>
+          <w:b/>
+        </w:rPr>
+      </w:pPr>
+      <w:r>
+        <w:rPr>
+          <w:b/>
+        </w:rPr>
+        <w:t xml:space="preserve">nombre </w:t>
+      </w:r>
+      <w:r>
+        <w:t>en el concepto SubCategoriaContenido es único e identifica a la sub categoría de contenidos en el sistema.</w:t>
+      </w:r>
+    </w:p>
+    <w:p>
+      <w:pPr>
+        <w:pStyle w:val="Prrafodelista"/>
+        <w:numPr>
+          <w:ilvl w:val="0"/>
+          <w:numId w:val="4"/>
+        </w:numPr>
+        <w:rPr>
+          <w:b/>
+        </w:rPr>
+      </w:pPr>
+      <w:r>
+        <w:rPr>
+          <w:b/>
+        </w:rPr>
+        <w:t xml:space="preserve">Id </w:t>
+      </w:r>
+      <w:r>
+        <w:t>en el concepto Promocion es único e identifica a la promoción de contenidos en el sistema.</w:t>
+      </w:r>
+    </w:p>
+    <w:p>
+      <w:pPr>
+        <w:rPr>
+          <w:b/>
+        </w:rPr>
+      </w:pPr>
+    </w:p>
+    <w:p>
+      <w:pPr>
+        <w:pStyle w:val="Ttulo2"/>
+      </w:pPr>
+      <w:bookmarkStart w:id="6" w:name="_Toc373786368"/>
+      <w:r>
+        <w:t xml:space="preserve">Restricciones de </w:t>
+      </w:r>
+      <w:r>
+        <w:t>negocio</w:t>
+      </w:r>
+      <w:bookmarkEnd w:id="6"/>
+    </w:p>
+    <w:p/>
+    <w:p>
+      <w:pPr>
+        <w:pStyle w:val="Prrafodelista"/>
+        <w:numPr>
+          <w:ilvl w:val="0"/>
+          <w:numId w:val="4"/>
+        </w:numPr>
+        <w:rPr>
+          <w:b/>
+        </w:rPr>
+      </w:pPr>
+      <w:r>
+        <w:t xml:space="preserve">La contraseña del usuario debe contener al menos 8 caracteres, al menos un dígito, una letra </w:t>
+      </w:r>
+      <w:r>
+        <w:t>mayúscula</w:t>
+      </w:r>
+      <w:r>
+        <w:t xml:space="preserve"> y un carácter raro.</w:t>
+      </w:r>
+    </w:p>
+    <w:p>
+      <w:pPr>
+        <w:pStyle w:val="Prrafodelista"/>
+        <w:numPr>
+          <w:ilvl w:val="0"/>
+          <w:numId w:val="4"/>
+        </w:numPr>
+        <w:rPr>
+          <w:b/>
+        </w:rPr>
+      </w:pPr>
+      <w:r>
+        <w:t>El codigoQr del usuario proveedor se genera a partir del sitio web del mismo</w:t>
+      </w:r>
+    </w:p>
+    <w:p>
+      <w:pPr>
+        <w:pStyle w:val="Prrafodelista"/>
+        <w:numPr>
+          <w:ilvl w:val="0"/>
+          <w:numId w:val="4"/>
+        </w:numPr>
+        <w:rPr>
+          <w:b/>
+        </w:rPr>
+      </w:pPr>
+      <w:r>
         <w:t xml:space="preserve">Los posibles valores del atributo </w:t>
       </w:r>
       <w:r>
@@ -2037,19 +2103,6 @@
       </w:r>
       <w:r>
         <w:t>}</w:t>
-      </w:r>
-    </w:p>
-    <w:p>
-      <w:pPr>
-        <w:rPr>
-          <w:b/>
-        </w:rPr>
-      </w:pPr>
-      <w:r>
-        <w:rPr>
-          <w:b/>
-        </w:rPr>
-        <w:t>UsuarioDescargaContenido</w:t>
       </w:r>
     </w:p>
     <w:p>
@@ -2073,7 +2126,13 @@
         <w:t>calificacionDescarga</w:t>
       </w:r>
       <w:r>
-        <w:t xml:space="preserve"> debe ser mayor o igual a 0 y  menor o igual a 10.</w:t>
+        <w:t xml:space="preserve"> debe ser mayor o igual a 0 y  menor o igual a </w:t>
+      </w:r>
+      <w:r>
+        <w:t>5</w:t>
+      </w:r>
+      <w:r>
+        <w:t>.</w:t>
       </w:r>
     </w:p>
     <w:p>
@@ -2114,19 +2173,6 @@
     </w:p>
     <w:p>
       <w:pPr>
-        <w:rPr>
-          <w:b/>
-        </w:rPr>
-      </w:pPr>
-      <w:r>
-        <w:rPr>
-          <w:b/>
-        </w:rPr>
-        <w:t>Contenido</w:t>
-      </w:r>
-    </w:p>
-    <w:p>
-      <w:pPr>
         <w:pStyle w:val="Prrafodelista"/>
         <w:numPr>
           <w:ilvl w:val="0"/>
@@ -2170,6 +2216,9 @@
         <w:t>versionContenido</w:t>
       </w:r>
       <w:r>
+        <w:t xml:space="preserve"> del concepto Contenido</w:t>
+      </w:r>
+      <w:r>
         <w:t xml:space="preserve"> coincide con el atributo </w:t>
       </w:r>
       <w:r>
@@ -2389,10 +2438,13 @@
         <w:t xml:space="preserve"> del tipo de Contenido </w:t>
       </w:r>
       <w:r>
-        <w:rPr>
-          <w:b/>
-        </w:rPr>
-        <w:t xml:space="preserve">Libro </w:t>
+        <w:t>Libro</w:t>
+      </w:r>
+      <w:r>
+        <w:rPr>
+          <w:b/>
+        </w:rPr>
+        <w:t xml:space="preserve"> </w:t>
       </w:r>
       <w:r>
         <w:t>es un entero mayor a 0.</w:t>
@@ -2431,35 +2483,16 @@
         <w:t xml:space="preserve"> de los tipos de Contenidos </w:t>
       </w:r>
       <w:r>
-        <w:rPr>
-          <w:b/>
-        </w:rPr>
         <w:t>Video</w:t>
       </w:r>
       <w:r>
         <w:t xml:space="preserve"> y </w:t>
       </w:r>
       <w:r>
-        <w:rPr>
-          <w:b/>
-        </w:rPr>
         <w:t>TemaMusical</w:t>
       </w:r>
       <w:r>
         <w:t xml:space="preserve"> respectivamente son duraciones (hh:mm:ss) mayores a 00:00:00.</w:t>
-      </w:r>
-    </w:p>
-    <w:p>
-      <w:pPr>
-        <w:rPr>
-          <w:b/>
-        </w:rPr>
-      </w:pPr>
-      <w:r>
-        <w:rPr>
-          <w:b/>
-        </w:rPr>
-        <w:t>VersionContenido</w:t>
       </w:r>
     </w:p>
     <w:p>
@@ -2485,19 +2518,6 @@
     </w:p>
     <w:p>
       <w:pPr>
-        <w:rPr>
-          <w:b/>
-        </w:rPr>
-      </w:pPr>
-      <w:r>
-        <w:rPr>
-          <w:b/>
-        </w:rPr>
-        <w:t>UsuarioSubeContenido</w:t>
-      </w:r>
-    </w:p>
-    <w:p>
-      <w:pPr>
         <w:pStyle w:val="Prrafodelista"/>
         <w:numPr>
           <w:ilvl w:val="0"/>
@@ -2514,32 +2534,13 @@
         <w:t>precioSubidaContenido</w:t>
       </w:r>
       <w:r>
-        <w:t xml:space="preserve"> es un entero mayor o igual a 0.</w:t>
-      </w:r>
-    </w:p>
-    <w:p>
-      <w:pPr>
-        <w:rPr>
-          <w:b/>
-        </w:rPr>
-      </w:pPr>
-      <w:r>
-        <w:rPr>
-          <w:b/>
-        </w:rPr>
-        <w:t>Promoci</w:t>
-      </w:r>
-      <w:r>
-        <w:rPr>
-          <w:b/>
-        </w:rPr>
-        <w:t>ó</w:t>
-      </w:r>
-      <w:r>
-        <w:rPr>
-          <w:b/>
-        </w:rPr>
-        <w:t>n</w:t>
+        <w:t xml:space="preserve"> </w:t>
+      </w:r>
+      <w:r>
+        <w:t xml:space="preserve">(UsuarioSubeContenido) </w:t>
+      </w:r>
+      <w:r>
+        <w:t>es un entero mayor o igual a 0.</w:t>
       </w:r>
     </w:p>
     <w:p>
@@ -2549,7 +2550,6 @@
           <w:ilvl w:val="0"/>
           <w:numId w:val="4"/>
         </w:numPr>
-        <w:ind w:left="708" w:hanging="708"/>
         <w:rPr>
           <w:b/>
         </w:rPr>
@@ -2589,7 +2589,6 @@
           <w:ilvl w:val="0"/>
           <w:numId w:val="4"/>
         </w:numPr>
-        <w:ind w:left="708" w:hanging="708"/>
         <w:rPr>
           <w:b/>
         </w:rPr>
@@ -2620,10 +2619,6 @@
           <w:ilvl w:val="0"/>
           <w:numId w:val="4"/>
         </w:numPr>
-        <w:ind w:left="708" w:hanging="708"/>
-        <w:rPr>
-          <w:b/>
-        </w:rPr>
       </w:pPr>
       <w:r>
         <w:t xml:space="preserve">El atributo </w:t>
@@ -2636,6 +2631,11 @@
       </w:r>
       <w:r>
         <w:t xml:space="preserve"> es un porcentaje mayor o igual a 1%.</w:t>
+      </w:r>
+    </w:p>
+    <w:p>
+      <w:r>
+        <w:br w:type="page"/>
       </w:r>
     </w:p>
     <w:p>
@@ -2646,11 +2646,12 @@
           <w:numId w:val="1"/>
         </w:numPr>
       </w:pPr>
-      <w:bookmarkStart w:id="5" w:name="_Toc369042745"/>
-      <w:r>
+      <w:bookmarkStart w:id="7" w:name="_Toc373786369"/>
+      <w:r>
+        <w:lastRenderedPageBreak/>
         <w:t>Información Adicional</w:t>
       </w:r>
-      <w:bookmarkEnd w:id="5"/>
+      <w:bookmarkEnd w:id="7"/>
     </w:p>
     <w:p/>
     <w:p>
@@ -2661,12 +2662,11 @@
           <w:numId w:val="1"/>
         </w:numPr>
       </w:pPr>
-      <w:bookmarkStart w:id="6" w:name="_Toc369042746"/>
-      <w:r>
-        <w:lastRenderedPageBreak/>
+      <w:bookmarkStart w:id="8" w:name="_Toc373786370"/>
+      <w:r>
         <w:t>Conceptos</w:t>
       </w:r>
-      <w:bookmarkEnd w:id="6"/>
+      <w:bookmarkEnd w:id="8"/>
     </w:p>
     <w:p/>
     <w:p>
@@ -3305,6 +3305,7 @@
               <w:rPr>
                 <w:b/>
               </w:rPr>
+              <w:lastRenderedPageBreak/>
               <w:t>Descripci</w:t>
             </w:r>
             <w:r>
@@ -3363,7 +3364,6 @@
               <w:rPr>
                 <w:b/>
               </w:rPr>
-              <w:lastRenderedPageBreak/>
               <w:t>Nombre</w:t>
             </w:r>
           </w:p>
@@ -4036,6 +4036,7 @@
               <w:rPr>
                 <w:b/>
               </w:rPr>
+              <w:lastRenderedPageBreak/>
               <w:t>Descripci</w:t>
             </w:r>
             <w:r>
@@ -4094,7 +4095,6 @@
               <w:rPr>
                 <w:b/>
               </w:rPr>
-              <w:lastRenderedPageBreak/>
               <w:t>Nombre</w:t>
             </w:r>
           </w:p>

</xml_diff>

<commit_message>
Arreglos varios, documento final v1
</commit_message>
<xml_diff>
--- a/Documentacion/Entregas/Entrega_20131204/Mauricio/Documento de Modelo de Dominio.docx
+++ b/Documentacion/Entregas/Entrega_20131204/Mauricio/Documento de Modelo de Dominio.docx
@@ -1450,7 +1450,7 @@
         <w:rPr>
           <w:b/>
         </w:rPr>
-        <w:t>idContenido</w:t>
+        <w:t>id</w:t>
       </w:r>
       <w:r>
         <w:t xml:space="preserve"> identifica al contenido en el sistema.</w:t>
@@ -1471,7 +1471,7 @@
         <w:rPr>
           <w:b/>
         </w:rPr>
-        <w:t>idVersionContenido</w:t>
+        <w:t>id</w:t>
       </w:r>
       <w:r>
         <w:t xml:space="preserve"> es un atributo identificador de la versión para el contenido asociado.</w:t>
@@ -1498,7 +1498,13 @@
         <w:t>id</w:t>
       </w:r>
       <w:r>
-        <w:t xml:space="preserve"> en el concepto EstadoUsuario es unico e identifica al estado en el sistema.</w:t>
+        <w:t xml:space="preserve"> en el concepto EstadoUsuario es </w:t>
+      </w:r>
+      <w:r>
+        <w:t>único</w:t>
+      </w:r>
+      <w:r>
+        <w:t xml:space="preserve"> e identifica al estado en el sistema.</w:t>
       </w:r>
     </w:p>
     <w:p>
@@ -1522,7 +1528,13 @@
         <w:t>nombre</w:t>
       </w:r>
       <w:r>
-        <w:t xml:space="preserve"> en el concepto EstadoUsuario es unico e identifica al estado en el sistema.</w:t>
+        <w:t xml:space="preserve"> en el concepto EstadoUsuario es </w:t>
+      </w:r>
+      <w:r>
+        <w:t>único</w:t>
+      </w:r>
+      <w:r>
+        <w:t xml:space="preserve"> e identifica al estado en el sistema.</w:t>
       </w:r>
     </w:p>
     <w:p>
@@ -1546,7 +1558,13 @@
         <w:t>id</w:t>
       </w:r>
       <w:r>
-        <w:t xml:space="preserve"> en el concepto Auditoria es unico e identifica a la acción realizada por el usuario en el sistema.</w:t>
+        <w:t xml:space="preserve"> en el concepto Auditoria es </w:t>
+      </w:r>
+      <w:r>
+        <w:t>único</w:t>
+      </w:r>
+      <w:r>
+        <w:t xml:space="preserve"> e identifica a la acción realizada por el usuario en el sistema.</w:t>
       </w:r>
     </w:p>
     <w:p>
@@ -1570,7 +1588,13 @@
         <w:t>id</w:t>
       </w:r>
       <w:r>
-        <w:t xml:space="preserve"> en el concepto AuditoriaOperacion es unico e identifica a la operación a registrar en el sistema.</w:t>
+        <w:t xml:space="preserve"> en el concepto AuditoriaOperacion es </w:t>
+      </w:r>
+      <w:r>
+        <w:t>único</w:t>
+      </w:r>
+      <w:r>
+        <w:t xml:space="preserve"> e identifica a la operación a registrar en el sistema.</w:t>
       </w:r>
     </w:p>
     <w:p>
@@ -1594,7 +1618,13 @@
         <w:t>nombre</w:t>
       </w:r>
       <w:r>
-        <w:t xml:space="preserve"> en el concepto AuditoriaOperacion es unico e identifica a la operación a registrar en el sistema.</w:t>
+        <w:t xml:space="preserve"> en el concepto AuditoriaOperacion es </w:t>
+      </w:r>
+      <w:r>
+        <w:t>único</w:t>
+      </w:r>
+      <w:r>
+        <w:t xml:space="preserve"> e identifica a la operación a registrar en el sistema.</w:t>
       </w:r>
     </w:p>
     <w:p>
@@ -1618,7 +1648,13 @@
         <w:t>id</w:t>
       </w:r>
       <w:r>
-        <w:t xml:space="preserve"> en el concepto AuditoriaObjeto es unico e identifica al objeto a auditar en el sistema.</w:t>
+        <w:t xml:space="preserve"> en el concepto AuditoriaObjeto es </w:t>
+      </w:r>
+      <w:r>
+        <w:t>único</w:t>
+      </w:r>
+      <w:r>
+        <w:t xml:space="preserve"> e identifica al objeto a auditar en el sistema.</w:t>
       </w:r>
     </w:p>
     <w:p>
@@ -1642,7 +1678,13 @@
         <w:t>nombre</w:t>
       </w:r>
       <w:r>
-        <w:t xml:space="preserve"> en el concepto AuditoriaObjeto es unico e identifica al objeto a auditar en el sistema.</w:t>
+        <w:t xml:space="preserve"> en el concepto AuditoriaObjeto es </w:t>
+      </w:r>
+      <w:r>
+        <w:t>único</w:t>
+      </w:r>
+      <w:r>
+        <w:t xml:space="preserve"> e identifica al objeto a auditar en el sistema.</w:t>
       </w:r>
     </w:p>
     <w:p>
@@ -1666,7 +1708,13 @@
         <w:t>id</w:t>
       </w:r>
       <w:r>
-        <w:t xml:space="preserve"> en el concepto TipoRegistro es unico e identifica al tipo de registro en el sistema</w:t>
+        <w:t xml:space="preserve"> en el concepto TipoRegistro es </w:t>
+      </w:r>
+      <w:r>
+        <w:t>único</w:t>
+      </w:r>
+      <w:r>
+        <w:t xml:space="preserve"> e identifica al tipo de registro en el sistema</w:t>
       </w:r>
       <w:r>
         <w:t>.</w:t>
@@ -1855,7 +1903,13 @@
         <w:t>id</w:t>
       </w:r>
       <w:r>
-        <w:t xml:space="preserve"> en el concepto FormaPago es unico e identifica a la forma de pago en el sistema.</w:t>
+        <w:t xml:space="preserve"> en el concepto FormaPago es </w:t>
+      </w:r>
+      <w:r>
+        <w:t>único</w:t>
+      </w:r>
+      <w:r>
+        <w:t xml:space="preserve"> e identifica a la forma de pago en el sistema.</w:t>
       </w:r>
     </w:p>
     <w:p>
@@ -1879,7 +1933,13 @@
         <w:t>nombre</w:t>
       </w:r>
       <w:r>
-        <w:t xml:space="preserve"> en el concepto FormaPago es unico e identifica a la forma de pago en el sistema.</w:t>
+        <w:t xml:space="preserve"> en el concepto FormaPago es </w:t>
+      </w:r>
+      <w:r>
+        <w:t>único</w:t>
+      </w:r>
+      <w:r>
+        <w:t xml:space="preserve"> e identifica a la forma de pago en el sistema.</w:t>
       </w:r>
     </w:p>
     <w:p>
@@ -1903,7 +1963,13 @@
         <w:t>id</w:t>
       </w:r>
       <w:r>
-        <w:t xml:space="preserve"> en el concepto EstadoVersionContendido es unico e identifica al estado de una versión de contenido en el sistema.</w:t>
+        <w:t xml:space="preserve"> en el concepto EstadoVersionContendido es </w:t>
+      </w:r>
+      <w:r>
+        <w:t>único</w:t>
+      </w:r>
+      <w:r>
+        <w:t xml:space="preserve"> e identifica al estado de una versión de contenido en el sistema.</w:t>
       </w:r>
     </w:p>
     <w:p>
@@ -1927,7 +1993,13 @@
         <w:t>id</w:t>
       </w:r>
       <w:r>
-        <w:t xml:space="preserve"> en el concepto CategoriaContenido es unico e identifica a la categoría de contenidos en el sistema.</w:t>
+        <w:t xml:space="preserve"> en el concepto CategoriaContenido es </w:t>
+      </w:r>
+      <w:r>
+        <w:t>único</w:t>
+      </w:r>
+      <w:r>
+        <w:t xml:space="preserve"> e identifica a la categoría de contenidos en el sistema.</w:t>
       </w:r>
     </w:p>
     <w:p>
@@ -1952,7 +2024,13 @@
         <w:t>nombre</w:t>
       </w:r>
       <w:r>
-        <w:t xml:space="preserve"> en el concepto CategoriaContenido es unico e identifica a la categoría de contenidos en el sistema.</w:t>
+        <w:t xml:space="preserve"> en el concepto CategoriaContenido es </w:t>
+      </w:r>
+      <w:r>
+        <w:t>único</w:t>
+      </w:r>
+      <w:r>
+        <w:t xml:space="preserve"> e identifica a la categoría de contenidos en el sistema.</w:t>
       </w:r>
     </w:p>
     <w:p>
@@ -2186,7 +2264,7 @@
         <w:rPr>
           <w:b/>
         </w:rPr>
-        <w:t>calificacionContenido</w:t>
+        <w:t>calificacion</w:t>
       </w:r>
       <w:r>
         <w:t xml:space="preserve"> se calcula como el promedio de las calificaciones otorgadas por los usuarios que descargaron el contenido, sin considerar </w:t>
@@ -2225,7 +2303,7 @@
         <w:rPr>
           <w:b/>
         </w:rPr>
-        <w:t>idVersionContenido</w:t>
+        <w:t>id</w:t>
       </w:r>
       <w:r>
         <w:t xml:space="preserve"> para la </w:t>
@@ -2252,7 +2330,7 @@
         <w:rPr>
           <w:b/>
         </w:rPr>
-        <w:t>precioContenido</w:t>
+        <w:t>precio</w:t>
       </w:r>
       <w:r>
         <w:t xml:space="preserve"> es un entero mayor o igual a 0.</w:t>
@@ -2309,7 +2387,7 @@
         <w:rPr>
           <w:b/>
         </w:rPr>
-        <w:t>archivoContenido</w:t>
+        <w:t>archivo</w:t>
       </w:r>
       <w:r>
         <w:t xml:space="preserve"> coincide con el atributo </w:t>
@@ -2318,7 +2396,7 @@
         <w:rPr>
           <w:b/>
         </w:rPr>
-        <w:t>archivoVersionContenido</w:t>
+        <w:t>archivo</w:t>
       </w:r>
       <w:r>
         <w:t xml:space="preserve"> para la </w:t>
@@ -2357,7 +2435,7 @@
         <w:rPr>
           <w:b/>
         </w:rPr>
-        <w:t>Sofware</w:t>
+        <w:t>Software</w:t>
       </w:r>
       <w:r>
         <w:rPr>
@@ -2606,7 +2684,13 @@
         <w:rPr>
           <w:b/>
         </w:rPr>
-        <w:t>precioContenido</w:t>
+        <w:t>preci</w:t>
+      </w:r>
+      <w:r>
+        <w:rPr>
+          <w:b/>
+        </w:rPr>
+        <w:t>o</w:t>
       </w:r>
       <w:r>
         <w:t xml:space="preserve"> mayor a 0.</w:t>
@@ -2627,7 +2711,7 @@
         <w:rPr>
           <w:b/>
         </w:rPr>
-        <w:t>descuentoPromocion</w:t>
+        <w:t>descuento</w:t>
       </w:r>
       <w:r>
         <w:t xml:space="preserve"> es un porcentaje mayor o igual a 1%.</w:t>

</xml_diff>